<commit_message>
edited in day 5
</commit_message>
<xml_diff>
--- a/miscellenaous/Laravel_NOTES (me).docx
+++ b/miscellenaous/Laravel_NOTES (me).docx
@@ -5196,15 +5196,21 @@
       </w:pPr>
       <w:r>
         <w:rPr>
+          <w:b/>
+          <w:bCs/>
           <w:sz w:val="20"/>
           <w:szCs w:val="26"/>
+          <w:u w:val="single"/>
         </w:rPr>
         <w:t>B</w:t>
       </w:r>
       <w:r>
         <w:rPr>
+          <w:b/>
+          <w:bCs/>
           <w:sz w:val="20"/>
           <w:szCs w:val="26"/>
+          <w:u w:val="single"/>
         </w:rPr>
         <w:t>cript</w:t>
       </w:r>

</xml_diff>